<commit_message>
Wrote down my justificatoins for lifecycle and updated comments in Ivans files
</commit_message>
<xml_diff>
--- a/IncrementalJustificationRonan.docx
+++ b/IncrementalJustificationRonan.docx
@@ -27,7 +27,7 @@
           <w:szCs w:val="28"/>
           <w:u w:val="single"/>
         </w:rPr>
-        <w:t>Incremental Delivery Benefits</w:t>
+        <w:t xml:space="preserve">Ronan </w:t>
       </w:r>
       <w:r>
         <w:rPr>
@@ -37,6 +37,16 @@
           <w:szCs w:val="28"/>
           <w:u w:val="single"/>
         </w:rPr>
+        <w:t>Incremental Delivery Benefits</w:t>
+      </w:r>
+      <w:r>
+        <w:rPr>
+          <w:b/>
+          <w:bCs/>
+          <w:sz w:val="28"/>
+          <w:szCs w:val="28"/>
+          <w:u w:val="single"/>
+        </w:rPr>
         <w:t>:</w:t>
       </w:r>
     </w:p>
@@ -319,7 +329,679 @@
     <w:p>
       <w:pPr>
         <w:rPr>
+          <w:rFonts w:eastAsia="Times New Roman" w:cstheme="minorHAnsi"/>
+          <w:color w:val="404040"/>
+          <w:kern w:val="0"/>
+          <w:sz w:val="29"/>
+          <w:szCs w:val="29"/>
+          <w:lang w:eastAsia="en-IE"/>
+          <w14:ligatures w14:val="none"/>
+        </w:rPr>
+      </w:pPr>
+      <w:r>
+        <w:rPr>
           <w:rFonts w:cstheme="minorHAnsi"/>
+          <w:color w:val="404040"/>
+          <w:sz w:val="29"/>
+          <w:szCs w:val="29"/>
+        </w:rPr>
+        <w:br w:type="page"/>
+      </w:r>
+    </w:p>
+    <w:p>
+      <w:pPr>
+        <w:pStyle w:val="NormalWeb"/>
+        <w:shd w:val="clear" w:color="auto" w:fill="FFFFFF"/>
+        <w:spacing w:before="0" w:beforeAutospacing="0" w:after="0" w:afterAutospacing="0" w:line="384" w:lineRule="atLeast"/>
+        <w:ind w:left="360"/>
+        <w:rPr>
+          <w:rFonts w:asciiTheme="minorHAnsi" w:hAnsiTheme="minorHAnsi" w:cstheme="minorHAnsi"/>
+          <w:b/>
+          <w:bCs/>
+          <w:color w:val="404040"/>
+          <w:sz w:val="22"/>
+          <w:szCs w:val="22"/>
+        </w:rPr>
+      </w:pPr>
+      <w:r>
+        <w:rPr>
+          <w:rFonts w:asciiTheme="minorHAnsi" w:hAnsiTheme="minorHAnsi" w:cstheme="minorHAnsi"/>
+          <w:b/>
+          <w:bCs/>
+          <w:color w:val="404040"/>
+          <w:sz w:val="22"/>
+          <w:szCs w:val="22"/>
+        </w:rPr>
+        <w:lastRenderedPageBreak/>
+        <w:t xml:space="preserve">Natalia – why choosing incremental delivery lifecycle? </w:t>
+      </w:r>
+    </w:p>
+    <w:p>
+      <w:pPr>
+        <w:pStyle w:val="NormalWeb"/>
+        <w:numPr>
+          <w:ilvl w:val="0"/>
+          <w:numId w:val="2"/>
+        </w:numPr>
+        <w:shd w:val="clear" w:color="auto" w:fill="FFFFFF"/>
+        <w:spacing w:before="0" w:beforeAutospacing="0" w:after="0" w:afterAutospacing="0" w:line="384" w:lineRule="atLeast"/>
+        <w:rPr>
+          <w:rFonts w:asciiTheme="minorHAnsi" w:hAnsiTheme="minorHAnsi" w:cstheme="minorHAnsi"/>
+          <w:color w:val="404040"/>
+          <w:sz w:val="22"/>
+          <w:szCs w:val="22"/>
+        </w:rPr>
+      </w:pPr>
+      <w:r>
+        <w:rPr>
+          <w:rFonts w:asciiTheme="minorHAnsi" w:hAnsiTheme="minorHAnsi" w:cstheme="minorHAnsi"/>
+          <w:b/>
+          <w:bCs/>
+          <w:color w:val="404040"/>
+          <w:sz w:val="22"/>
+          <w:szCs w:val="22"/>
+        </w:rPr>
+        <w:t>Requirements are well defined</w:t>
+      </w:r>
+      <w:r>
+        <w:rPr>
+          <w:rFonts w:asciiTheme="minorHAnsi" w:hAnsiTheme="minorHAnsi" w:cstheme="minorHAnsi"/>
+          <w:color w:val="404040"/>
+          <w:sz w:val="22"/>
+          <w:szCs w:val="22"/>
+        </w:rPr>
+        <w:t xml:space="preserve"> – this will allow to divide the project into smaller phases which we can deliver in increments. From those smaller phases we will pick key increments that we will present to customer to gain valuable feedback and ensure needs are met</w:t>
+      </w:r>
+    </w:p>
+    <w:p>
+      <w:pPr>
+        <w:pStyle w:val="NormalWeb"/>
+        <w:numPr>
+          <w:ilvl w:val="0"/>
+          <w:numId w:val="2"/>
+        </w:numPr>
+        <w:shd w:val="clear" w:color="auto" w:fill="FFFFFF"/>
+        <w:spacing w:before="0" w:beforeAutospacing="0" w:after="0" w:afterAutospacing="0" w:line="384" w:lineRule="atLeast"/>
+        <w:rPr>
+          <w:rFonts w:asciiTheme="minorHAnsi" w:hAnsiTheme="minorHAnsi" w:cstheme="minorHAnsi"/>
+          <w:color w:val="404040"/>
+          <w:sz w:val="22"/>
+          <w:szCs w:val="22"/>
+        </w:rPr>
+      </w:pPr>
+      <w:r>
+        <w:rPr>
+          <w:rFonts w:asciiTheme="minorHAnsi" w:hAnsiTheme="minorHAnsi" w:cstheme="minorHAnsi"/>
+          <w:b/>
+          <w:bCs/>
+          <w:color w:val="404040"/>
+          <w:sz w:val="22"/>
+          <w:szCs w:val="22"/>
+        </w:rPr>
+        <w:t>Phased development</w:t>
+      </w:r>
+      <w:r>
+        <w:rPr>
+          <w:rFonts w:asciiTheme="minorHAnsi" w:hAnsiTheme="minorHAnsi" w:cstheme="minorHAnsi"/>
+          <w:color w:val="404040"/>
+          <w:sz w:val="22"/>
+          <w:szCs w:val="22"/>
+        </w:rPr>
+        <w:t xml:space="preserve"> – since development is done sequentially, each increment is </w:t>
+      </w:r>
+      <w:r>
+        <w:rPr>
+          <w:rFonts w:asciiTheme="minorHAnsi" w:hAnsiTheme="minorHAnsi" w:cstheme="minorHAnsi"/>
+          <w:color w:val="404040"/>
+          <w:sz w:val="22"/>
+          <w:szCs w:val="22"/>
+        </w:rPr>
+        <w:t xml:space="preserve">building on the previous one. This doesn’t mean that we </w:t>
+      </w:r>
+      <w:r>
+        <w:rPr>
+          <w:rFonts w:asciiTheme="minorHAnsi" w:hAnsiTheme="minorHAnsi" w:cstheme="minorHAnsi"/>
+          <w:color w:val="404040"/>
+          <w:sz w:val="22"/>
+          <w:szCs w:val="22"/>
+        </w:rPr>
+        <w:t>must</w:t>
+      </w:r>
+      <w:r>
+        <w:rPr>
+          <w:rFonts w:asciiTheme="minorHAnsi" w:hAnsiTheme="minorHAnsi" w:cstheme="minorHAnsi"/>
+          <w:color w:val="404040"/>
+          <w:sz w:val="22"/>
+          <w:szCs w:val="22"/>
+        </w:rPr>
+        <w:t xml:space="preserve"> cross out parallel development. We can have two developers working on two different increments simultaneously. This will ensure deadline is met and if we are ahead of time, we will have more time for testing and quality control.</w:t>
+      </w:r>
+      <w:r>
+        <w:rPr>
+          <w:rFonts w:asciiTheme="minorHAnsi" w:hAnsiTheme="minorHAnsi" w:cstheme="minorHAnsi"/>
+          <w:color w:val="404040"/>
+          <w:sz w:val="22"/>
+          <w:szCs w:val="22"/>
+        </w:rPr>
+        <w:t xml:space="preserve"> </w:t>
+      </w:r>
+    </w:p>
+    <w:p>
+      <w:pPr>
+        <w:pStyle w:val="NormalWeb"/>
+        <w:numPr>
+          <w:ilvl w:val="0"/>
+          <w:numId w:val="2"/>
+        </w:numPr>
+        <w:shd w:val="clear" w:color="auto" w:fill="FFFFFF"/>
+        <w:spacing w:before="0" w:beforeAutospacing="0" w:after="0" w:afterAutospacing="0" w:line="384" w:lineRule="atLeast"/>
+        <w:rPr>
+          <w:rFonts w:asciiTheme="minorHAnsi" w:hAnsiTheme="minorHAnsi" w:cstheme="minorHAnsi"/>
+          <w:color w:val="404040"/>
+          <w:sz w:val="22"/>
+          <w:szCs w:val="22"/>
+        </w:rPr>
+      </w:pPr>
+      <w:r>
+        <w:rPr>
+          <w:rFonts w:asciiTheme="minorHAnsi" w:hAnsiTheme="minorHAnsi" w:cstheme="minorHAnsi"/>
+          <w:b/>
+          <w:bCs/>
+          <w:color w:val="404040"/>
+          <w:sz w:val="22"/>
+          <w:szCs w:val="22"/>
+        </w:rPr>
+        <w:t>Feedback</w:t>
+      </w:r>
+      <w:r>
+        <w:rPr>
+          <w:rFonts w:asciiTheme="minorHAnsi" w:hAnsiTheme="minorHAnsi" w:cstheme="minorHAnsi"/>
+          <w:color w:val="404040"/>
+          <w:sz w:val="22"/>
+          <w:szCs w:val="22"/>
+        </w:rPr>
+        <w:t xml:space="preserve"> – </w:t>
+      </w:r>
+      <w:r>
+        <w:rPr>
+          <w:rFonts w:asciiTheme="minorHAnsi" w:hAnsiTheme="minorHAnsi" w:cstheme="minorHAnsi"/>
+          <w:color w:val="404040"/>
+          <w:sz w:val="22"/>
+          <w:szCs w:val="22"/>
+        </w:rPr>
+        <w:t xml:space="preserve">incremental delivery </w:t>
+      </w:r>
+      <w:r>
+        <w:rPr>
+          <w:rFonts w:asciiTheme="minorHAnsi" w:hAnsiTheme="minorHAnsi" w:cstheme="minorHAnsi"/>
+          <w:color w:val="404040"/>
+          <w:sz w:val="22"/>
+          <w:szCs w:val="22"/>
+        </w:rPr>
+        <w:t>ensures we will get customer feedback as the product will be presented to customer at the key phases. This approach allows us to make changes at earlier stage if needed. Even thought Incremental Delivery doesn’t promote frequent change of requirements, quicker customer feedback will reduce waste of resources by picking up on the issues sooner.</w:t>
+      </w:r>
+    </w:p>
+    <w:p>
+      <w:pPr>
+        <w:pStyle w:val="NormalWeb"/>
+        <w:numPr>
+          <w:ilvl w:val="0"/>
+          <w:numId w:val="2"/>
+        </w:numPr>
+        <w:shd w:val="clear" w:color="auto" w:fill="FFFFFF"/>
+        <w:spacing w:before="0" w:beforeAutospacing="0" w:after="0" w:afterAutospacing="0" w:line="384" w:lineRule="atLeast"/>
+        <w:rPr>
+          <w:rFonts w:asciiTheme="minorHAnsi" w:hAnsiTheme="minorHAnsi" w:cstheme="minorHAnsi"/>
+          <w:color w:val="404040"/>
+          <w:sz w:val="22"/>
+          <w:szCs w:val="22"/>
+        </w:rPr>
+      </w:pPr>
+      <w:r>
+        <w:rPr>
+          <w:rFonts w:asciiTheme="minorHAnsi" w:hAnsiTheme="minorHAnsi" w:cstheme="minorHAnsi"/>
+          <w:b/>
+          <w:bCs/>
+          <w:color w:val="404040"/>
+          <w:sz w:val="22"/>
+          <w:szCs w:val="22"/>
+        </w:rPr>
+        <w:t xml:space="preserve">Development </w:t>
+      </w:r>
+      <w:r>
+        <w:rPr>
+          <w:rFonts w:asciiTheme="minorHAnsi" w:hAnsiTheme="minorHAnsi" w:cstheme="minorHAnsi"/>
+          <w:b/>
+          <w:bCs/>
+          <w:color w:val="404040"/>
+          <w:sz w:val="22"/>
+          <w:szCs w:val="22"/>
+        </w:rPr>
+        <w:t>P</w:t>
+      </w:r>
+      <w:r>
+        <w:rPr>
+          <w:rFonts w:asciiTheme="minorHAnsi" w:hAnsiTheme="minorHAnsi" w:cstheme="minorHAnsi"/>
+          <w:b/>
+          <w:bCs/>
+          <w:color w:val="404040"/>
+          <w:sz w:val="22"/>
+          <w:szCs w:val="22"/>
+        </w:rPr>
+        <w:t>rogress</w:t>
+      </w:r>
+      <w:r>
+        <w:rPr>
+          <w:rFonts w:asciiTheme="minorHAnsi" w:hAnsiTheme="minorHAnsi" w:cstheme="minorHAnsi"/>
+          <w:color w:val="404040"/>
+          <w:sz w:val="22"/>
+          <w:szCs w:val="22"/>
+        </w:rPr>
+        <w:t xml:space="preserve"> – it is more visible how much has been done and what’s left to do as each increment is completed and delivered. This allows to give an idea where the team is at with the development</w:t>
+      </w:r>
+      <w:r>
+        <w:rPr>
+          <w:rFonts w:asciiTheme="minorHAnsi" w:hAnsiTheme="minorHAnsi" w:cstheme="minorHAnsi"/>
+          <w:color w:val="404040"/>
+          <w:sz w:val="22"/>
+          <w:szCs w:val="22"/>
+        </w:rPr>
+        <w:t>, it also can be reassuring for customer.</w:t>
+      </w:r>
+    </w:p>
+    <w:p>
+      <w:pPr>
+        <w:pStyle w:val="NormalWeb"/>
+        <w:numPr>
+          <w:ilvl w:val="0"/>
+          <w:numId w:val="2"/>
+        </w:numPr>
+        <w:shd w:val="clear" w:color="auto" w:fill="FFFFFF"/>
+        <w:spacing w:before="0" w:beforeAutospacing="0" w:after="0" w:afterAutospacing="0" w:line="384" w:lineRule="atLeast"/>
+        <w:rPr>
+          <w:rFonts w:asciiTheme="minorHAnsi" w:hAnsiTheme="minorHAnsi" w:cstheme="minorHAnsi"/>
+          <w:color w:val="404040"/>
+          <w:sz w:val="22"/>
+          <w:szCs w:val="22"/>
+        </w:rPr>
+      </w:pPr>
+      <w:r>
+        <w:rPr>
+          <w:rFonts w:asciiTheme="minorHAnsi" w:hAnsiTheme="minorHAnsi" w:cstheme="minorHAnsi"/>
+          <w:b/>
+          <w:bCs/>
+          <w:color w:val="404040"/>
+          <w:sz w:val="22"/>
+          <w:szCs w:val="22"/>
+        </w:rPr>
+        <w:t>Testing</w:t>
+      </w:r>
+      <w:r>
+        <w:rPr>
+          <w:rFonts w:asciiTheme="minorHAnsi" w:hAnsiTheme="minorHAnsi" w:cstheme="minorHAnsi"/>
+          <w:color w:val="404040"/>
+          <w:sz w:val="22"/>
+          <w:szCs w:val="22"/>
+        </w:rPr>
+        <w:t xml:space="preserve"> – testing is involved with each increment, which ensures high quality of software is delivered to customer. </w:t>
+      </w:r>
+    </w:p>
+    <w:p>
+      <w:pPr>
+        <w:pStyle w:val="NormalWeb"/>
+        <w:numPr>
+          <w:ilvl w:val="0"/>
+          <w:numId w:val="2"/>
+        </w:numPr>
+        <w:shd w:val="clear" w:color="auto" w:fill="FFFFFF"/>
+        <w:spacing w:before="0" w:beforeAutospacing="0" w:after="0" w:afterAutospacing="0" w:line="384" w:lineRule="atLeast"/>
+        <w:rPr>
+          <w:rFonts w:asciiTheme="minorHAnsi" w:hAnsiTheme="minorHAnsi" w:cstheme="minorHAnsi"/>
+          <w:color w:val="404040"/>
+          <w:sz w:val="22"/>
+          <w:szCs w:val="22"/>
+        </w:rPr>
+      </w:pPr>
+      <w:r>
+        <w:rPr>
+          <w:rFonts w:asciiTheme="minorHAnsi" w:hAnsiTheme="minorHAnsi" w:cstheme="minorHAnsi"/>
+          <w:b/>
+          <w:bCs/>
+          <w:color w:val="404040"/>
+          <w:sz w:val="22"/>
+          <w:szCs w:val="22"/>
+        </w:rPr>
+        <w:t>Product availability</w:t>
+      </w:r>
+      <w:r>
+        <w:rPr>
+          <w:rFonts w:asciiTheme="minorHAnsi" w:hAnsiTheme="minorHAnsi" w:cstheme="minorHAnsi"/>
+          <w:color w:val="404040"/>
+          <w:sz w:val="22"/>
+          <w:szCs w:val="22"/>
+        </w:rPr>
+        <w:t xml:space="preserve"> – since work is delivered in increments, working software can be delivered quicker which can provide value to customer sooner. It surely won’t be a fully working product with first delivery, although some functionality can be available to customer (</w:t>
+      </w:r>
+      <w:proofErr w:type="spellStart"/>
+      <w:r>
+        <w:rPr>
+          <w:rFonts w:asciiTheme="minorHAnsi" w:hAnsiTheme="minorHAnsi" w:cstheme="minorHAnsi"/>
+          <w:color w:val="404040"/>
+          <w:sz w:val="22"/>
+          <w:szCs w:val="22"/>
+        </w:rPr>
+        <w:t>eg.</w:t>
+      </w:r>
+      <w:proofErr w:type="spellEnd"/>
+      <w:r>
+        <w:rPr>
+          <w:rFonts w:asciiTheme="minorHAnsi" w:hAnsiTheme="minorHAnsi" w:cstheme="minorHAnsi"/>
+          <w:color w:val="404040"/>
+          <w:sz w:val="22"/>
+          <w:szCs w:val="22"/>
+        </w:rPr>
+        <w:t xml:space="preserve"> </w:t>
+      </w:r>
+      <w:r>
+        <w:rPr>
+          <w:rFonts w:asciiTheme="minorHAnsi" w:hAnsiTheme="minorHAnsi" w:cstheme="minorHAnsi"/>
+          <w:color w:val="404040"/>
+          <w:sz w:val="22"/>
+          <w:szCs w:val="22"/>
+        </w:rPr>
+        <w:t>s</w:t>
+      </w:r>
+      <w:r>
+        <w:rPr>
+          <w:rFonts w:asciiTheme="minorHAnsi" w:hAnsiTheme="minorHAnsi" w:cstheme="minorHAnsi"/>
+          <w:color w:val="404040"/>
+          <w:sz w:val="22"/>
+          <w:szCs w:val="22"/>
+        </w:rPr>
+        <w:t>igning up new newsagent users)</w:t>
+      </w:r>
+    </w:p>
+    <w:p>
+      <w:pPr>
+        <w:pStyle w:val="NormalWeb"/>
+        <w:numPr>
+          <w:ilvl w:val="0"/>
+          <w:numId w:val="2"/>
+        </w:numPr>
+        <w:shd w:val="clear" w:color="auto" w:fill="FFFFFF"/>
+        <w:spacing w:before="0" w:beforeAutospacing="0" w:after="0" w:afterAutospacing="0" w:line="384" w:lineRule="atLeast"/>
+        <w:rPr>
+          <w:rFonts w:asciiTheme="minorHAnsi" w:hAnsiTheme="minorHAnsi" w:cstheme="minorHAnsi"/>
+          <w:color w:val="404040"/>
+          <w:sz w:val="22"/>
+          <w:szCs w:val="22"/>
+        </w:rPr>
+      </w:pPr>
+      <w:r>
+        <w:rPr>
+          <w:rFonts w:asciiTheme="minorHAnsi" w:hAnsiTheme="minorHAnsi" w:cstheme="minorHAnsi"/>
+          <w:color w:val="404040"/>
+          <w:sz w:val="22"/>
+          <w:szCs w:val="22"/>
+        </w:rPr>
+        <w:t xml:space="preserve">Incremental Delivery </w:t>
+      </w:r>
+      <w:r>
+        <w:rPr>
+          <w:rFonts w:asciiTheme="minorHAnsi" w:hAnsiTheme="minorHAnsi" w:cstheme="minorHAnsi"/>
+          <w:b/>
+          <w:bCs/>
+          <w:color w:val="404040"/>
+          <w:sz w:val="22"/>
+          <w:szCs w:val="22"/>
+        </w:rPr>
+        <w:t>supports changes to some extent</w:t>
+      </w:r>
+      <w:r>
+        <w:rPr>
+          <w:rFonts w:asciiTheme="minorHAnsi" w:hAnsiTheme="minorHAnsi" w:cstheme="minorHAnsi"/>
+          <w:color w:val="404040"/>
+          <w:sz w:val="22"/>
+          <w:szCs w:val="22"/>
+        </w:rPr>
+        <w:t>, allowing modifications to the project scope between increments when required to address evolving business needs</w:t>
+      </w:r>
+      <w:r>
+        <w:rPr>
+          <w:rFonts w:asciiTheme="minorHAnsi" w:hAnsiTheme="minorHAnsi" w:cstheme="minorHAnsi"/>
+          <w:color w:val="404040"/>
+          <w:sz w:val="22"/>
+          <w:szCs w:val="22"/>
+        </w:rPr>
+        <w:t>. Increments are planned in advance, although if business require changes, these future increments can be adjusted accordingly, or priority can be reordered.</w:t>
+      </w:r>
+    </w:p>
+    <w:p>
+      <w:pPr>
+        <w:pStyle w:val="NormalWeb"/>
+        <w:shd w:val="clear" w:color="auto" w:fill="FFFFFF"/>
+        <w:spacing w:before="0" w:beforeAutospacing="0" w:after="0" w:afterAutospacing="0" w:line="384" w:lineRule="atLeast"/>
+        <w:rPr>
+          <w:rFonts w:asciiTheme="minorHAnsi" w:hAnsiTheme="minorHAnsi" w:cstheme="minorHAnsi"/>
+          <w:color w:val="404040"/>
+          <w:sz w:val="22"/>
+          <w:szCs w:val="22"/>
+        </w:rPr>
+      </w:pPr>
+    </w:p>
+    <w:p>
+      <w:pPr>
+        <w:pStyle w:val="NormalWeb"/>
+        <w:shd w:val="clear" w:color="auto" w:fill="FFFFFF"/>
+        <w:spacing w:before="0" w:beforeAutospacing="0" w:after="0" w:afterAutospacing="0" w:line="384" w:lineRule="atLeast"/>
+        <w:rPr>
+          <w:rFonts w:asciiTheme="minorHAnsi" w:hAnsiTheme="minorHAnsi" w:cstheme="minorHAnsi"/>
+          <w:color w:val="404040"/>
+          <w:sz w:val="22"/>
+          <w:szCs w:val="22"/>
+        </w:rPr>
+      </w:pPr>
+      <w:r>
+        <w:rPr>
+          <w:rFonts w:asciiTheme="minorHAnsi" w:hAnsiTheme="minorHAnsi" w:cstheme="minorHAnsi"/>
+          <w:b/>
+          <w:bCs/>
+          <w:color w:val="404040"/>
+          <w:sz w:val="22"/>
+          <w:szCs w:val="22"/>
+        </w:rPr>
+        <w:t>Why not Agile?</w:t>
+      </w:r>
+      <w:r>
+        <w:rPr>
+          <w:rFonts w:asciiTheme="minorHAnsi" w:hAnsiTheme="minorHAnsi" w:cstheme="minorHAnsi"/>
+          <w:color w:val="404040"/>
+          <w:sz w:val="22"/>
+          <w:szCs w:val="22"/>
+        </w:rPr>
+        <w:t xml:space="preserve"> Mainly because the requirements are well-defined, and we don’t want to involve customer constantly. Instead, we’d rather present </w:t>
+      </w:r>
+      <w:proofErr w:type="gramStart"/>
+      <w:r>
+        <w:rPr>
+          <w:rFonts w:asciiTheme="minorHAnsi" w:hAnsiTheme="minorHAnsi" w:cstheme="minorHAnsi"/>
+          <w:color w:val="404040"/>
+          <w:sz w:val="22"/>
+          <w:szCs w:val="22"/>
+        </w:rPr>
+        <w:t>what</w:t>
+      </w:r>
+      <w:proofErr w:type="gramEnd"/>
+      <w:r>
+        <w:rPr>
+          <w:rFonts w:asciiTheme="minorHAnsi" w:hAnsiTheme="minorHAnsi" w:cstheme="minorHAnsi"/>
+          <w:color w:val="404040"/>
+          <w:sz w:val="22"/>
+          <w:szCs w:val="22"/>
+        </w:rPr>
+        <w:t xml:space="preserve"> we have when it’s at key stages. </w:t>
+      </w:r>
+    </w:p>
+    <w:p>
+      <w:pPr>
+        <w:pStyle w:val="NormalWeb"/>
+        <w:shd w:val="clear" w:color="auto" w:fill="FFFFFF"/>
+        <w:spacing w:before="0" w:beforeAutospacing="0" w:after="0" w:afterAutospacing="0" w:line="384" w:lineRule="atLeast"/>
+        <w:rPr>
+          <w:rFonts w:asciiTheme="minorHAnsi" w:hAnsiTheme="minorHAnsi" w:cstheme="minorHAnsi"/>
+          <w:color w:val="404040"/>
+          <w:sz w:val="22"/>
+          <w:szCs w:val="22"/>
+        </w:rPr>
+      </w:pPr>
+      <w:r>
+        <w:rPr>
+          <w:rFonts w:asciiTheme="minorHAnsi" w:hAnsiTheme="minorHAnsi" w:cstheme="minorHAnsi"/>
+          <w:b/>
+          <w:bCs/>
+          <w:color w:val="404040"/>
+          <w:sz w:val="22"/>
+          <w:szCs w:val="22"/>
+        </w:rPr>
+        <w:t>Why not Waterfall?</w:t>
+      </w:r>
+      <w:r>
+        <w:rPr>
+          <w:rFonts w:asciiTheme="minorHAnsi" w:hAnsiTheme="minorHAnsi" w:cstheme="minorHAnsi"/>
+          <w:color w:val="404040"/>
+          <w:sz w:val="22"/>
+          <w:szCs w:val="22"/>
+        </w:rPr>
+        <w:t xml:space="preserve"> Lack of flexibility – waterfall is highly sequential where each phase is dependant on the previous one. You </w:t>
+      </w:r>
+      <w:proofErr w:type="gramStart"/>
+      <w:r>
+        <w:rPr>
+          <w:rFonts w:asciiTheme="minorHAnsi" w:hAnsiTheme="minorHAnsi" w:cstheme="minorHAnsi"/>
+          <w:color w:val="404040"/>
+          <w:sz w:val="22"/>
+          <w:szCs w:val="22"/>
+        </w:rPr>
+        <w:t>cant</w:t>
+      </w:r>
+      <w:proofErr w:type="gramEnd"/>
+      <w:r>
+        <w:rPr>
+          <w:rFonts w:asciiTheme="minorHAnsi" w:hAnsiTheme="minorHAnsi" w:cstheme="minorHAnsi"/>
+          <w:color w:val="404040"/>
+          <w:sz w:val="22"/>
+          <w:szCs w:val="22"/>
+        </w:rPr>
+        <w:t xml:space="preserve"> have two developers working on separate phases as everything needs to happen one after another. Late Feedback – customer is involved at the end of the project which can lead into expectations not being met and can potentially make it very costly to revise/fix. </w:t>
+      </w:r>
+    </w:p>
+    <w:p>
+      <w:pPr>
+        <w:pStyle w:val="NormalWeb"/>
+        <w:shd w:val="clear" w:color="auto" w:fill="FFFFFF"/>
+        <w:spacing w:before="0" w:beforeAutospacing="0" w:after="0" w:afterAutospacing="0" w:line="384" w:lineRule="atLeast"/>
+        <w:rPr>
+          <w:rFonts w:asciiTheme="minorHAnsi" w:hAnsiTheme="minorHAnsi" w:cstheme="minorHAnsi"/>
+          <w:color w:val="404040"/>
+          <w:sz w:val="22"/>
+          <w:szCs w:val="22"/>
+        </w:rPr>
+      </w:pPr>
+      <w:r>
+        <w:rPr>
+          <w:rFonts w:asciiTheme="minorHAnsi" w:hAnsiTheme="minorHAnsi" w:cstheme="minorHAnsi"/>
+          <w:b/>
+          <w:bCs/>
+          <w:color w:val="404040"/>
+          <w:sz w:val="22"/>
+          <w:szCs w:val="22"/>
+        </w:rPr>
+        <w:lastRenderedPageBreak/>
+        <w:t xml:space="preserve">Why not V-Model? </w:t>
+      </w:r>
+      <w:r>
+        <w:rPr>
+          <w:rFonts w:asciiTheme="minorHAnsi" w:hAnsiTheme="minorHAnsi" w:cstheme="minorHAnsi"/>
+          <w:color w:val="404040"/>
+          <w:sz w:val="22"/>
+          <w:szCs w:val="22"/>
+        </w:rPr>
+        <w:t xml:space="preserve">Mainly, I feel that the team is too small. </w:t>
+      </w:r>
+      <w:r>
+        <w:rPr>
+          <w:rFonts w:asciiTheme="minorHAnsi" w:hAnsiTheme="minorHAnsi" w:cstheme="minorHAnsi"/>
+          <w:color w:val="404040"/>
+          <w:sz w:val="22"/>
+          <w:szCs w:val="22"/>
+        </w:rPr>
+        <w:t xml:space="preserve">It also would add extra complexity to the project that isn’t necessary. It’s very rigid and like Waterfall, doesn’t promote for potential change if the need arises. </w:t>
+      </w:r>
+    </w:p>
+    <w:p>
+      <w:pPr>
+        <w:pStyle w:val="NormalWeb"/>
+        <w:shd w:val="clear" w:color="auto" w:fill="FFFFFF"/>
+        <w:spacing w:before="0" w:beforeAutospacing="0" w:after="0" w:afterAutospacing="0" w:line="384" w:lineRule="atLeast"/>
+        <w:rPr>
+          <w:rFonts w:asciiTheme="minorHAnsi" w:hAnsiTheme="minorHAnsi" w:cstheme="minorHAnsi"/>
+          <w:color w:val="404040"/>
+          <w:sz w:val="22"/>
+          <w:szCs w:val="22"/>
+        </w:rPr>
+      </w:pPr>
+    </w:p>
+    <w:p>
+      <w:pPr>
+        <w:rPr>
+          <w:rFonts w:eastAsia="Times New Roman" w:cstheme="minorHAnsi"/>
+          <w:color w:val="404040"/>
+          <w:kern w:val="0"/>
+          <w:lang w:eastAsia="en-IE"/>
+          <w14:ligatures w14:val="none"/>
+        </w:rPr>
+      </w:pPr>
+      <w:r>
+        <w:rPr>
+          <w:rFonts w:cstheme="minorHAnsi"/>
+          <w:color w:val="404040"/>
+        </w:rPr>
+        <w:br w:type="page"/>
+      </w:r>
+    </w:p>
+    <w:p>
+      <w:pPr>
+        <w:pStyle w:val="NormalWeb"/>
+        <w:shd w:val="clear" w:color="auto" w:fill="FFFFFF"/>
+        <w:spacing w:before="0" w:beforeAutospacing="0" w:after="0" w:afterAutospacing="0" w:line="384" w:lineRule="atLeast"/>
+        <w:rPr>
+          <w:rFonts w:asciiTheme="minorHAnsi" w:hAnsiTheme="minorHAnsi" w:cstheme="minorHAnsi"/>
+          <w:color w:val="404040"/>
+          <w:sz w:val="22"/>
+          <w:szCs w:val="22"/>
+        </w:rPr>
+      </w:pPr>
+      <w:r>
+        <w:rPr>
+          <w:rFonts w:asciiTheme="minorHAnsi" w:hAnsiTheme="minorHAnsi" w:cstheme="minorHAnsi"/>
+          <w:color w:val="404040"/>
+          <w:sz w:val="22"/>
+          <w:szCs w:val="22"/>
+        </w:rPr>
+        <w:lastRenderedPageBreak/>
+        <w:t>Ivan</w:t>
+      </w:r>
+    </w:p>
+    <w:p>
+      <w:pPr>
+        <w:pStyle w:val="NormalWeb"/>
+        <w:shd w:val="clear" w:color="auto" w:fill="FFFFFF"/>
+        <w:spacing w:before="0" w:beforeAutospacing="0" w:after="0" w:afterAutospacing="0" w:line="384" w:lineRule="atLeast"/>
+        <w:rPr>
+          <w:rFonts w:asciiTheme="minorHAnsi" w:hAnsiTheme="minorHAnsi" w:cstheme="minorHAnsi"/>
+          <w:color w:val="404040"/>
+          <w:sz w:val="22"/>
+          <w:szCs w:val="22"/>
         </w:rPr>
       </w:pPr>
     </w:p>
@@ -336,6 +1018,95 @@
 <file path=word/numbering.xml><?xml version="1.0" encoding="utf-8"?>
 <w:numbering xmlns:wpc="http://schemas.microsoft.com/office/word/2010/wordprocessingCanvas" xmlns:cx="http://schemas.microsoft.com/office/drawing/2014/chartex" xmlns:cx1="http://schemas.microsoft.com/office/drawing/2015/9/8/chartex" xmlns:cx2="http://schemas.microsoft.com/office/drawing/2015/10/21/chartex" xmlns:cx3="http://schemas.microsoft.com/office/drawing/2016/5/9/chartex" xmlns:cx4="http://schemas.microsoft.com/office/drawing/2016/5/10/chartex" xmlns:cx5="http://schemas.microsoft.com/office/drawing/2016/5/11/chartex" xmlns:cx6="http://schemas.microsoft.com/office/drawing/2016/5/12/chartex" xmlns:cx7="http://schemas.microsoft.com/office/drawing/2016/5/13/chartex" xmlns:cx8="http://schemas.microsoft.com/office/drawing/2016/5/14/chartex" xmlns:mc="http://schemas.openxmlformats.org/markup-compatibility/2006" xmlns:aink="http://schemas.microsoft.com/office/drawing/2016/ink" xmlns:am3d="http://schemas.microsoft.com/office/drawing/2017/model3d" xmlns:o="urn:schemas-microsoft-com:office:office" xmlns:oel="http://schemas.microsoft.com/office/2019/extlst" xmlns:r="http://schemas.openxmlformats.org/officeDocument/2006/relationships" xmlns:m="http://schemas.openxmlformats.org/officeDocument/2006/math" xmlns:v="urn:schemas-microsoft-com:vml" xmlns:wp14="http://schemas.microsoft.com/office/word/2010/wordprocessingDrawing" xmlns:wp="http://schemas.openxmlformats.org/drawingml/2006/wordprocessingDrawing" xmlns:w10="urn:schemas-microsoft-com:office:word" xmlns:w="http://schemas.openxmlformats.org/wordprocessingml/2006/main" xmlns:w14="http://schemas.microsoft.com/office/word/2010/wordml" xmlns:w15="http://schemas.microsoft.com/office/word/2012/wordml" xmlns:w16cex="http://schemas.microsoft.com/office/word/2018/wordml/cex" xmlns:w16cid="http://schemas.microsoft.com/office/word/2016/wordml/cid" xmlns:w16="http://schemas.microsoft.com/office/word/2018/wordml" xmlns:w16sdtdh="http://schemas.microsoft.com/office/word/2020/wordml/sdtdatahash" xmlns:w16se="http://schemas.microsoft.com/office/word/2015/wordml/symex" xmlns:wpg="http://schemas.microsoft.com/office/word/2010/wordprocessingGroup" xmlns:wpi="http://schemas.microsoft.com/office/word/2010/wordprocessingInk" xmlns:wne="http://schemas.microsoft.com/office/word/2006/wordml" xmlns:wps="http://schemas.microsoft.com/office/word/2010/wordprocessingShape" mc:Ignorable="w14 w15 w16se w16cid w16 w16cex w16sdtdh wp14">
   <w:abstractNum w:abstractNumId="0" w15:restartNumberingAfterBreak="0">
+    <w:nsid w:val="69181D18"/>
+    <w:multiLevelType w:val="hybridMultilevel"/>
+    <w:tmpl w:val="9D100B06"/>
+    <w:lvl w:ilvl="0" w:tplc="1809000F">
+      <w:start w:val="1"/>
+      <w:numFmt w:val="decimal"/>
+      <w:lvlText w:val="%1."/>
+      <w:lvlJc w:val="left"/>
+      <w:pPr>
+        <w:ind w:left="720" w:hanging="360"/>
+      </w:pPr>
+      <w:rPr>
+        <w:rFonts w:hint="default"/>
+      </w:rPr>
+    </w:lvl>
+    <w:lvl w:ilvl="1" w:tplc="18090019" w:tentative="1">
+      <w:start w:val="1"/>
+      <w:numFmt w:val="lowerLetter"/>
+      <w:lvlText w:val="%2."/>
+      <w:lvlJc w:val="left"/>
+      <w:pPr>
+        <w:ind w:left="1440" w:hanging="360"/>
+      </w:pPr>
+    </w:lvl>
+    <w:lvl w:ilvl="2" w:tplc="1809001B" w:tentative="1">
+      <w:start w:val="1"/>
+      <w:numFmt w:val="lowerRoman"/>
+      <w:lvlText w:val="%3."/>
+      <w:lvlJc w:val="right"/>
+      <w:pPr>
+        <w:ind w:left="2160" w:hanging="180"/>
+      </w:pPr>
+    </w:lvl>
+    <w:lvl w:ilvl="3" w:tplc="1809000F" w:tentative="1">
+      <w:start w:val="1"/>
+      <w:numFmt w:val="decimal"/>
+      <w:lvlText w:val="%4."/>
+      <w:lvlJc w:val="left"/>
+      <w:pPr>
+        <w:ind w:left="2880" w:hanging="360"/>
+      </w:pPr>
+    </w:lvl>
+    <w:lvl w:ilvl="4" w:tplc="18090019" w:tentative="1">
+      <w:start w:val="1"/>
+      <w:numFmt w:val="lowerLetter"/>
+      <w:lvlText w:val="%5."/>
+      <w:lvlJc w:val="left"/>
+      <w:pPr>
+        <w:ind w:left="3600" w:hanging="360"/>
+      </w:pPr>
+    </w:lvl>
+    <w:lvl w:ilvl="5" w:tplc="1809001B" w:tentative="1">
+      <w:start w:val="1"/>
+      <w:numFmt w:val="lowerRoman"/>
+      <w:lvlText w:val="%6."/>
+      <w:lvlJc w:val="right"/>
+      <w:pPr>
+        <w:ind w:left="4320" w:hanging="180"/>
+      </w:pPr>
+    </w:lvl>
+    <w:lvl w:ilvl="6" w:tplc="1809000F" w:tentative="1">
+      <w:start w:val="1"/>
+      <w:numFmt w:val="decimal"/>
+      <w:lvlText w:val="%7."/>
+      <w:lvlJc w:val="left"/>
+      <w:pPr>
+        <w:ind w:left="5040" w:hanging="360"/>
+      </w:pPr>
+    </w:lvl>
+    <w:lvl w:ilvl="7" w:tplc="18090019" w:tentative="1">
+      <w:start w:val="1"/>
+      <w:numFmt w:val="lowerLetter"/>
+      <w:lvlText w:val="%8."/>
+      <w:lvlJc w:val="left"/>
+      <w:pPr>
+        <w:ind w:left="5760" w:hanging="360"/>
+      </w:pPr>
+    </w:lvl>
+    <w:lvl w:ilvl="8" w:tplc="1809001B" w:tentative="1">
+      <w:start w:val="1"/>
+      <w:numFmt w:val="lowerRoman"/>
+      <w:lvlText w:val="%9."/>
+      <w:lvlJc w:val="right"/>
+      <w:pPr>
+        <w:ind w:left="6480" w:hanging="180"/>
+      </w:pPr>
+    </w:lvl>
+  </w:abstractNum>
+  <w:abstractNum w:abstractNumId="1" w15:restartNumberingAfterBreak="0">
     <w:nsid w:val="76C243BD"/>
     <w:multiLevelType w:val="multilevel"/>
     <w:tmpl w:val="B7D2A5D2"/>
@@ -449,6 +1220,9 @@
     </w:lvl>
   </w:abstractNum>
   <w:num w:numId="1" w16cid:durableId="1995984949">
+    <w:abstractNumId w:val="1"/>
+  </w:num>
+  <w:num w:numId="2" w16cid:durableId="902642016">
     <w:abstractNumId w:val="0"/>
   </w:num>
 </w:numbering>
@@ -886,7 +1660,6 @@
     <w:name w:val="Normal (Web)"/>
     <w:basedOn w:val="Normal"/>
     <w:uiPriority w:val="99"/>
-    <w:semiHidden/>
     <w:unhideWhenUsed/>
     <w:rsid w:val="0060190B"/>
     <w:pPr>

</xml_diff>